<commit_message>
Agregado de introduccion al documento
</commit_message>
<xml_diff>
--- a/doc/Entrega3/Documentacion-de-arquitectura.docx
+++ b/doc/Entrega3/Documentacion-de-arquitectura.docx
@@ -26,6 +26,7 @@
           <w:pPr>
             <w:rPr>
               <w:rStyle w:val="Referenciaintensa"/>
+              <w:sz w:val="36"/>
             </w:rPr>
           </w:pPr>
           <w:r>
@@ -118,7 +119,7 @@
                                     </w:rPr>
                                     <w:alias w:val="Título"/>
                                     <w:tag w:val=""/>
-                                    <w:id w:val="151731938"/>
+                                    <w:id w:val="-578903028"/>
                                     <w:dataBinding w:prefixMappings="xmlns:ns0='http://purl.org/dc/elements/1.1/' xmlns:ns1='http://schemas.openxmlformats.org/package/2006/metadata/core-properties' " w:xpath="/ns1:coreProperties[1]/ns0:title[1]" w:storeItemID="{6C3C8BC8-F283-45AE-878A-BAB7291924A1}"/>
                                     <w:text/>
                                   </w:sdtPr>
@@ -148,7 +149,7 @@
                                   </w:rPr>
                                   <w:alias w:val="Subtítulo"/>
                                   <w:tag w:val=""/>
-                                  <w:id w:val="-2090151685"/>
+                                  <w:id w:val="-1300531924"/>
                                   <w:dataBinding w:prefixMappings="xmlns:ns0='http://purl.org/dc/elements/1.1/' xmlns:ns1='http://schemas.openxmlformats.org/package/2006/metadata/core-properties' " w:xpath="/ns1:coreProperties[1]/ns0:subject[1]" w:storeItemID="{6C3C8BC8-F283-45AE-878A-BAB7291924A1}"/>
                                   <w:text/>
                                 </w:sdtPr>
@@ -367,7 +368,7 @@
                                   </w:rPr>
                                   <w:alias w:val="Año"/>
                                   <w:tag w:val=""/>
-                                  <w:id w:val="-785116381"/>
+                                  <w:id w:val="1928073549"/>
                                   <w:dataBinding w:prefixMappings="xmlns:ns0='http://schemas.microsoft.com/office/2006/coverPageProps' " w:xpath="/ns0:CoverPageProperties[1]/ns0:PublishDate[1]" w:storeItemID="{55AF091B-3C7A-41E3-B477-F2FDAA23CFDA}"/>
                                   <w:date w:fullDate="2018-01-01T00:00:00Z">
                                     <w:dateFormat w:val="yyyy"/>
@@ -484,6 +485,285 @@
               <w:sz w:val="36"/>
             </w:rPr>
             <w:lastRenderedPageBreak/>
+            <w:t>Introducción</w:t>
+          </w:r>
+        </w:p>
+        <w:p>
+          <w:pPr>
+            <w:spacing w:after="0"/>
+            <w:rPr>
+              <w:rStyle w:val="nfasis"/>
+              <w:i w:val="0"/>
+            </w:rPr>
+          </w:pPr>
+          <w:r>
+            <w:rPr>
+              <w:rStyle w:val="nfasis"/>
+              <w:i w:val="0"/>
+            </w:rPr>
+            <w:t>En este documento se mostraran las diferentes vistas de un sistema:</w:t>
+          </w:r>
+        </w:p>
+        <w:p>
+          <w:pPr>
+            <w:pStyle w:val="Prrafodelista"/>
+            <w:numPr>
+              <w:ilvl w:val="0"/>
+              <w:numId w:val="15"/>
+            </w:numPr>
+            <w:spacing w:after="0"/>
+            <w:jc w:val="both"/>
+            <w:rPr>
+              <w:color w:val="000000" w:themeColor="text1"/>
+            </w:rPr>
+          </w:pPr>
+          <w:r>
+            <w:rPr>
+              <w:color w:val="000000" w:themeColor="text1"/>
+            </w:rPr>
+            <w:t xml:space="preserve">De Contexto, </w:t>
+          </w:r>
+          <w:r>
+            <w:rPr>
+              <w:color w:val="000000" w:themeColor="text1"/>
+            </w:rPr>
+            <w:t>notación</w:t>
+          </w:r>
+          <w:r>
+            <w:rPr>
+              <w:color w:val="000000" w:themeColor="text1"/>
+            </w:rPr>
+            <w:t xml:space="preserve"> informal</w:t>
+          </w:r>
+        </w:p>
+        <w:p>
+          <w:pPr>
+            <w:pStyle w:val="Prrafodelista"/>
+            <w:numPr>
+              <w:ilvl w:val="0"/>
+              <w:numId w:val="15"/>
+            </w:numPr>
+            <w:spacing w:after="0"/>
+            <w:jc w:val="both"/>
+            <w:rPr>
+              <w:color w:val="000000" w:themeColor="text1"/>
+            </w:rPr>
+          </w:pPr>
+          <w:r>
+            <w:rPr>
+              <w:color w:val="000000" w:themeColor="text1"/>
+            </w:rPr>
+            <w:t xml:space="preserve">De </w:t>
+          </w:r>
+          <w:r>
+            <w:rPr>
+              <w:color w:val="000000" w:themeColor="text1"/>
+            </w:rPr>
+            <w:t>Descomposición</w:t>
+          </w:r>
+          <w:r>
+            <w:rPr>
+              <w:color w:val="000000" w:themeColor="text1"/>
+            </w:rPr>
+            <w:t xml:space="preserve">, </w:t>
+          </w:r>
+          <w:r>
+            <w:rPr>
+              <w:color w:val="000000" w:themeColor="text1"/>
+            </w:rPr>
+            <w:t>notación</w:t>
+          </w:r>
+          <w:r>
+            <w:rPr>
+              <w:color w:val="000000" w:themeColor="text1"/>
+            </w:rPr>
+            <w:t xml:space="preserve"> </w:t>
+          </w:r>
+          <w:proofErr w:type="spellStart"/>
+          <w:r>
+            <w:rPr>
+              <w:color w:val="000000" w:themeColor="text1"/>
+            </w:rPr>
+            <w:t>semiformal</w:t>
+          </w:r>
+          <w:proofErr w:type="spellEnd"/>
+          <w:r>
+            <w:rPr>
+              <w:color w:val="000000" w:themeColor="text1"/>
+            </w:rPr>
+            <w:t xml:space="preserve"> (UML) </w:t>
+          </w:r>
+        </w:p>
+        <w:p>
+          <w:pPr>
+            <w:pStyle w:val="Prrafodelista"/>
+            <w:numPr>
+              <w:ilvl w:val="0"/>
+              <w:numId w:val="15"/>
+            </w:numPr>
+            <w:jc w:val="both"/>
+            <w:rPr>
+              <w:color w:val="000000" w:themeColor="text1"/>
+            </w:rPr>
+          </w:pPr>
+          <w:r>
+            <w:rPr>
+              <w:color w:val="000000" w:themeColor="text1"/>
+            </w:rPr>
+            <w:t xml:space="preserve">De Uso, </w:t>
+          </w:r>
+          <w:r>
+            <w:rPr>
+              <w:color w:val="000000" w:themeColor="text1"/>
+            </w:rPr>
+            <w:t>notación</w:t>
+          </w:r>
+          <w:r>
+            <w:rPr>
+              <w:color w:val="000000" w:themeColor="text1"/>
+            </w:rPr>
+            <w:t xml:space="preserve"> </w:t>
+          </w:r>
+          <w:proofErr w:type="spellStart"/>
+          <w:r>
+            <w:rPr>
+              <w:color w:val="000000" w:themeColor="text1"/>
+            </w:rPr>
+            <w:t>semiformal</w:t>
+          </w:r>
+          <w:proofErr w:type="spellEnd"/>
+          <w:r>
+            <w:rPr>
+              <w:color w:val="000000" w:themeColor="text1"/>
+            </w:rPr>
+            <w:t xml:space="preserve"> (UML) </w:t>
+          </w:r>
+        </w:p>
+        <w:p>
+          <w:pPr>
+            <w:pStyle w:val="Prrafodelista"/>
+            <w:numPr>
+              <w:ilvl w:val="0"/>
+              <w:numId w:val="15"/>
+            </w:numPr>
+            <w:jc w:val="both"/>
+            <w:rPr>
+              <w:bCs/>
+              <w:smallCaps/>
+              <w:color w:val="000000" w:themeColor="text1"/>
+              <w:spacing w:val="5"/>
+            </w:rPr>
+          </w:pPr>
+          <w:r>
+            <w:rPr>
+              <w:color w:val="000000" w:themeColor="text1"/>
+            </w:rPr>
+            <w:t xml:space="preserve">De </w:t>
+          </w:r>
+          <w:r>
+            <w:rPr>
+              <w:color w:val="000000" w:themeColor="text1"/>
+            </w:rPr>
+            <w:t>Asignación</w:t>
+          </w:r>
+          <w:r>
+            <w:rPr>
+              <w:color w:val="000000" w:themeColor="text1"/>
+            </w:rPr>
+            <w:t xml:space="preserve">, </w:t>
+          </w:r>
+          <w:r>
+            <w:rPr>
+              <w:color w:val="000000" w:themeColor="text1"/>
+            </w:rPr>
+            <w:t>notación</w:t>
+          </w:r>
+          <w:r>
+            <w:rPr>
+              <w:color w:val="000000" w:themeColor="text1"/>
+            </w:rPr>
+            <w:t xml:space="preserve"> informal</w:t>
+          </w:r>
+        </w:p>
+        <w:p>
+          <w:pPr>
+            <w:jc w:val="both"/>
+            <w:rPr>
+              <w:rStyle w:val="Referenciaintensa"/>
+              <w:b w:val="0"/>
+              <w:color w:val="000000" w:themeColor="text1"/>
+            </w:rPr>
+          </w:pPr>
+          <w:r>
+            <w:t xml:space="preserve">Este sistema permite </w:t>
+          </w:r>
+          <w:r>
+            <w:t>que un usuario ingrese</w:t>
+          </w:r>
+          <w:r>
+            <w:t xml:space="preserve"> diferentes palabras, y a </w:t>
+          </w:r>
+          <w:r>
+            <w:t>partir de la palabra ingresada</w:t>
+          </w:r>
+          <w:r>
+            <w:t xml:space="preserve"> </w:t>
+          </w:r>
+          <w:r>
+            <w:rPr>
+              <w:rStyle w:val="nfasis"/>
+              <w:i w:val="0"/>
+            </w:rPr>
+            <w:t xml:space="preserve">realiza una </w:t>
+          </w:r>
+          <w:r>
+            <w:rPr>
+              <w:rStyle w:val="nfasis"/>
+              <w:i w:val="0"/>
+            </w:rPr>
+            <w:t xml:space="preserve">búsqueda </w:t>
+          </w:r>
+          <w:r>
+            <w:rPr>
+              <w:rStyle w:val="nfasis"/>
+              <w:i w:val="0"/>
+            </w:rPr>
+            <w:t>de sinónimos y verbos de la misma.</w:t>
+          </w:r>
+          <w:bookmarkStart w:id="0" w:name="_GoBack"/>
+          <w:bookmarkEnd w:id="0"/>
+          <w:r>
+            <w:rPr>
+              <w:rStyle w:val="nfasis"/>
+              <w:i w:val="0"/>
+            </w:rPr>
+            <w:t xml:space="preserve"> </w:t>
+          </w:r>
+        </w:p>
+        <w:p>
+          <w:pPr>
+            <w:rPr>
+              <w:rStyle w:val="Referenciaintensa"/>
+            </w:rPr>
+          </w:pPr>
+        </w:p>
+        <w:p>
+          <w:r>
+            <w:br w:type="page"/>
+          </w:r>
+        </w:p>
+        <w:p>
+          <w:pPr>
+            <w:rPr>
+              <w:rStyle w:val="Referenciaintensa"/>
+            </w:rPr>
+          </w:pPr>
+          <w:r>
+            <w:rPr>
+              <w:rStyle w:val="Referenciaintensa"/>
+              <w:sz w:val="36"/>
+            </w:rPr>
+            <w:lastRenderedPageBreak/>
             <w:t>Vistas</w:t>
           </w:r>
         </w:p>
@@ -799,7 +1079,6 @@
               <w:color w:val="auto"/>
             </w:rPr>
           </w:pPr>
-          <w:bookmarkStart w:id="0" w:name="_GoBack"/>
           <w:r>
             <w:rPr>
               <w:rStyle w:val="Referenciaintensa"/>
@@ -856,7 +1135,6 @@
               </wp:inline>
             </w:drawing>
           </w:r>
-          <w:bookmarkEnd w:id="0"/>
         </w:p>
         <w:p>
           <w:pPr>
@@ -1874,7 +2152,7 @@
                 <w:bCs/>
                 <w:noProof/>
               </w:rPr>
-              <w:t>4</w:t>
+              <w:t>5</w:t>
             </w:r>
             <w:r>
               <w:rPr>
@@ -3105,6 +3383,119 @@
     </w:lvl>
   </w:abstractNum>
   <w:abstractNum w:abstractNumId="10" w15:restartNumberingAfterBreak="0">
+    <w:nsid w:val="58F27BFE"/>
+    <w:multiLevelType w:val="hybridMultilevel"/>
+    <w:tmpl w:val="1564E4D6"/>
+    <w:lvl w:ilvl="0" w:tplc="2C0A0005">
+      <w:start w:val="1"/>
+      <w:numFmt w:val="bullet"/>
+      <w:lvlText w:val=""/>
+      <w:lvlJc w:val="left"/>
+      <w:pPr>
+        <w:ind w:left="720" w:hanging="360"/>
+      </w:pPr>
+      <w:rPr>
+        <w:rFonts w:ascii="Wingdings" w:hAnsi="Wingdings" w:hint="default"/>
+      </w:rPr>
+    </w:lvl>
+    <w:lvl w:ilvl="1" w:tplc="2C0A0003" w:tentative="1">
+      <w:start w:val="1"/>
+      <w:numFmt w:val="bullet"/>
+      <w:lvlText w:val="o"/>
+      <w:lvlJc w:val="left"/>
+      <w:pPr>
+        <w:ind w:left="1440" w:hanging="360"/>
+      </w:pPr>
+      <w:rPr>
+        <w:rFonts w:ascii="Courier New" w:hAnsi="Courier New" w:cs="Courier New" w:hint="default"/>
+      </w:rPr>
+    </w:lvl>
+    <w:lvl w:ilvl="2" w:tplc="2C0A0005" w:tentative="1">
+      <w:start w:val="1"/>
+      <w:numFmt w:val="bullet"/>
+      <w:lvlText w:val=""/>
+      <w:lvlJc w:val="left"/>
+      <w:pPr>
+        <w:ind w:left="2160" w:hanging="360"/>
+      </w:pPr>
+      <w:rPr>
+        <w:rFonts w:ascii="Wingdings" w:hAnsi="Wingdings" w:hint="default"/>
+      </w:rPr>
+    </w:lvl>
+    <w:lvl w:ilvl="3" w:tplc="2C0A0001" w:tentative="1">
+      <w:start w:val="1"/>
+      <w:numFmt w:val="bullet"/>
+      <w:lvlText w:val=""/>
+      <w:lvlJc w:val="left"/>
+      <w:pPr>
+        <w:ind w:left="2880" w:hanging="360"/>
+      </w:pPr>
+      <w:rPr>
+        <w:rFonts w:ascii="Symbol" w:hAnsi="Symbol" w:hint="default"/>
+      </w:rPr>
+    </w:lvl>
+    <w:lvl w:ilvl="4" w:tplc="2C0A0003" w:tentative="1">
+      <w:start w:val="1"/>
+      <w:numFmt w:val="bullet"/>
+      <w:lvlText w:val="o"/>
+      <w:lvlJc w:val="left"/>
+      <w:pPr>
+        <w:ind w:left="3600" w:hanging="360"/>
+      </w:pPr>
+      <w:rPr>
+        <w:rFonts w:ascii="Courier New" w:hAnsi="Courier New" w:cs="Courier New" w:hint="default"/>
+      </w:rPr>
+    </w:lvl>
+    <w:lvl w:ilvl="5" w:tplc="2C0A0005" w:tentative="1">
+      <w:start w:val="1"/>
+      <w:numFmt w:val="bullet"/>
+      <w:lvlText w:val=""/>
+      <w:lvlJc w:val="left"/>
+      <w:pPr>
+        <w:ind w:left="4320" w:hanging="360"/>
+      </w:pPr>
+      <w:rPr>
+        <w:rFonts w:ascii="Wingdings" w:hAnsi="Wingdings" w:hint="default"/>
+      </w:rPr>
+    </w:lvl>
+    <w:lvl w:ilvl="6" w:tplc="2C0A0001" w:tentative="1">
+      <w:start w:val="1"/>
+      <w:numFmt w:val="bullet"/>
+      <w:lvlText w:val=""/>
+      <w:lvlJc w:val="left"/>
+      <w:pPr>
+        <w:ind w:left="5040" w:hanging="360"/>
+      </w:pPr>
+      <w:rPr>
+        <w:rFonts w:ascii="Symbol" w:hAnsi="Symbol" w:hint="default"/>
+      </w:rPr>
+    </w:lvl>
+    <w:lvl w:ilvl="7" w:tplc="2C0A0003" w:tentative="1">
+      <w:start w:val="1"/>
+      <w:numFmt w:val="bullet"/>
+      <w:lvlText w:val="o"/>
+      <w:lvlJc w:val="left"/>
+      <w:pPr>
+        <w:ind w:left="5760" w:hanging="360"/>
+      </w:pPr>
+      <w:rPr>
+        <w:rFonts w:ascii="Courier New" w:hAnsi="Courier New" w:cs="Courier New" w:hint="default"/>
+      </w:rPr>
+    </w:lvl>
+    <w:lvl w:ilvl="8" w:tplc="2C0A0005" w:tentative="1">
+      <w:start w:val="1"/>
+      <w:numFmt w:val="bullet"/>
+      <w:lvlText w:val=""/>
+      <w:lvlJc w:val="left"/>
+      <w:pPr>
+        <w:ind w:left="6480" w:hanging="360"/>
+      </w:pPr>
+      <w:rPr>
+        <w:rFonts w:ascii="Wingdings" w:hAnsi="Wingdings" w:hint="default"/>
+      </w:rPr>
+    </w:lvl>
+  </w:abstractNum>
+  <w:abstractNum w:abstractNumId="11" w15:restartNumberingAfterBreak="0">
     <w:nsid w:val="5FEF1861"/>
     <w:multiLevelType w:val="hybridMultilevel"/>
     <w:tmpl w:val="DEE6D430"/>
@@ -3217,7 +3608,7 @@
       </w:rPr>
     </w:lvl>
   </w:abstractNum>
-  <w:abstractNum w:abstractNumId="11" w15:restartNumberingAfterBreak="0">
+  <w:abstractNum w:abstractNumId="12" w15:restartNumberingAfterBreak="0">
     <w:nsid w:val="73B251AE"/>
     <w:multiLevelType w:val="hybridMultilevel"/>
     <w:tmpl w:val="AFA4CAB0"/>
@@ -3330,7 +3721,7 @@
       </w:rPr>
     </w:lvl>
   </w:abstractNum>
-  <w:abstractNum w:abstractNumId="12" w15:restartNumberingAfterBreak="0">
+  <w:abstractNum w:abstractNumId="13" w15:restartNumberingAfterBreak="0">
     <w:nsid w:val="78702FE4"/>
     <w:multiLevelType w:val="hybridMultilevel"/>
     <w:tmpl w:val="0166F34A"/>
@@ -3419,7 +3810,7 @@
       </w:pPr>
     </w:lvl>
   </w:abstractNum>
-  <w:abstractNum w:abstractNumId="13" w15:restartNumberingAfterBreak="0">
+  <w:abstractNum w:abstractNumId="14" w15:restartNumberingAfterBreak="0">
     <w:nsid w:val="7A305400"/>
     <w:multiLevelType w:val="hybridMultilevel"/>
     <w:tmpl w:val="8FBCB4A4"/>
@@ -3506,10 +3897,10 @@
     </w:lvl>
   </w:abstractNum>
   <w:num w:numId="1">
-    <w:abstractNumId w:val="12"/>
+    <w:abstractNumId w:val="13"/>
   </w:num>
   <w:num w:numId="2">
-    <w:abstractNumId w:val="10"/>
+    <w:abstractNumId w:val="11"/>
   </w:num>
   <w:num w:numId="3">
     <w:abstractNumId w:val="8"/>
@@ -3527,10 +3918,10 @@
     <w:abstractNumId w:val="1"/>
   </w:num>
   <w:num w:numId="8">
-    <w:abstractNumId w:val="13"/>
+    <w:abstractNumId w:val="14"/>
   </w:num>
   <w:num w:numId="9">
-    <w:abstractNumId w:val="11"/>
+    <w:abstractNumId w:val="12"/>
   </w:num>
   <w:num w:numId="10">
     <w:abstractNumId w:val="2"/>
@@ -3546,6 +3937,9 @@
   </w:num>
   <w:num w:numId="14">
     <w:abstractNumId w:val="5"/>
+  </w:num>
+  <w:num w:numId="15">
+    <w:abstractNumId w:val="10"/>
   </w:num>
 </w:numbering>
 </file>
@@ -4215,6 +4609,7 @@
   </w:compat>
   <w:rsids>
     <w:rsidRoot w:val="003A4A89"/>
+    <w:rsid w:val="0034476D"/>
     <w:rsid w:val="003A4A89"/>
     <w:rsid w:val="004A11B7"/>
     <w:rsid w:val="00654707"/>

</xml_diff>